<commit_message>
FRONTEND SWING 4 | VUELOS
- Agrego logica a todas las pantallas de vuelo y funcionalidad.
- Rearmo DAO para ajustar los requerimientos del tp.
- Agrego Alertas a algunas pantallas de Aerolineas.
</commit_message>
<xml_diff>
--- a/Restricciones del sistema checkeadas.docx
+++ b/Restricciones del sistema checkeadas.docx
@@ -136,6 +136,7 @@
       </w:r>
       <w:r>
         <w:rPr>
+          <w:highlight w:val="green"/>
           <w:lang w:val="es-ES"/>
         </w:rPr>
         <w:t xml:space="preserve">5) Implementar Pantalla de </w:t>
@@ -143,6 +144,7 @@
       <w:proofErr w:type="spellStart"/>
       <w:r>
         <w:rPr>
+          <w:highlight w:val="green"/>
           <w:lang w:val="es-ES"/>
         </w:rPr>
         <w:t>Aerolineas</w:t>
@@ -150,6 +152,7 @@
       <w:proofErr w:type="spellEnd"/>
       <w:r>
         <w:rPr>
+          <w:highlight w:val="green"/>
           <w:lang w:val="es-ES"/>
         </w:rPr>
         <w:t>.</w:t>
@@ -173,11 +176,18 @@
           <w:lang w:val="es-ES"/>
         </w:rPr>
         <w:br/>
+      </w:r>
+      <w:r>
+        <w:rPr>
+          <w:highlight w:val="yellow"/>
+          <w:lang w:val="es-ES"/>
+        </w:rPr>
         <w:t xml:space="preserve">7) Implementar Alertas / </w:t>
       </w:r>
       <w:proofErr w:type="spellStart"/>
       <w:r>
         <w:rPr>
+          <w:highlight w:val="yellow"/>
           <w:lang w:val="es-ES"/>
         </w:rPr>
         <w:t>Rework</w:t>
@@ -185,6 +195,7 @@
       <w:proofErr w:type="spellEnd"/>
       <w:r>
         <w:rPr>
+          <w:highlight w:val="yellow"/>
           <w:lang w:val="es-ES"/>
         </w:rPr>
         <w:t xml:space="preserve"> DAO (</w:t>
@@ -192,6 +203,7 @@
       <w:proofErr w:type="spellStart"/>
       <w:r>
         <w:rPr>
+          <w:highlight w:val="yellow"/>
           <w:lang w:val="es-ES"/>
         </w:rPr>
         <w:t>booleans</w:t>
@@ -199,6 +211,7 @@
       <w:proofErr w:type="spellEnd"/>
       <w:r>
         <w:rPr>
+          <w:highlight w:val="yellow"/>
           <w:lang w:val="es-ES"/>
         </w:rPr>
         <w:t>)</w:t>
@@ -557,11 +570,13 @@
       <w:pPr>
         <w:pStyle w:val="NoSpacing"/>
         <w:rPr>
-          <w:lang w:val="es-ES"/>
-        </w:rPr>
-      </w:pPr>
-      <w:r>
-        <w:rPr>
+          <w:highlight w:val="yellow"/>
+          <w:lang w:val="es-ES"/>
+        </w:rPr>
+      </w:pPr>
+      <w:r>
+        <w:rPr>
+          <w:highlight w:val="yellow"/>
           <w:lang w:val="es-ES"/>
         </w:rPr>
         <w:t>6) En todos los casos que se requiera seleccionar un país se deberá utilizar un menú</w:t>
@@ -571,11 +586,13 @@
       <w:pPr>
         <w:pStyle w:val="NoSpacing"/>
         <w:rPr>
-          <w:lang w:val="es-ES"/>
-        </w:rPr>
-      </w:pPr>
-      <w:r>
-        <w:rPr>
+          <w:highlight w:val="yellow"/>
+          <w:lang w:val="es-ES"/>
+        </w:rPr>
+      </w:pPr>
+      <w:r>
+        <w:rPr>
+          <w:highlight w:val="yellow"/>
           <w:lang w:val="es-ES"/>
         </w:rPr>
         <w:t>desplegable completado con la lista de países del archivo antes mencionado, en el caso de</w:t>
@@ -585,11 +602,13 @@
       <w:pPr>
         <w:pStyle w:val="NoSpacing"/>
         <w:rPr>
-          <w:lang w:val="es-ES"/>
-        </w:rPr>
-      </w:pPr>
-      <w:r>
-        <w:rPr>
+          <w:highlight w:val="yellow"/>
+          <w:lang w:val="es-ES"/>
+        </w:rPr>
+      </w:pPr>
+      <w:r>
+        <w:rPr>
+          <w:highlight w:val="yellow"/>
           <w:lang w:val="es-ES"/>
         </w:rPr>
         <w:t>seleccionar “otro” deberá mostrar un campo de texto para ingresar el país no existente en la</w:t>
@@ -599,17 +618,20 @@
       <w:pPr>
         <w:pStyle w:val="NoSpacing"/>
         <w:rPr>
-          <w:lang w:val="es-ES"/>
-        </w:rPr>
-      </w:pPr>
-      <w:r>
-        <w:rPr>
+          <w:highlight w:val="yellow"/>
+          <w:lang w:val="es-ES"/>
+        </w:rPr>
+      </w:pPr>
+      <w:r>
+        <w:rPr>
+          <w:highlight w:val="yellow"/>
           <w:lang w:val="es-ES"/>
         </w:rPr>
         <w:t>lista.</w:t>
       </w:r>
       <w:r>
         <w:rPr>
+          <w:highlight w:val="yellow"/>
           <w:lang w:val="es-ES"/>
         </w:rPr>
         <w:t xml:space="preserve"> – </w:t>
@@ -617,6 +639,7 @@
       <w:proofErr w:type="spellStart"/>
       <w:r>
         <w:rPr>
+          <w:highlight w:val="yellow"/>
           <w:lang w:val="es-ES"/>
         </w:rPr>
         <w:t>Flata</w:t>
@@ -624,6 +647,7 @@
       <w:proofErr w:type="spellEnd"/>
       <w:r>
         <w:rPr>
+          <w:highlight w:val="yellow"/>
           <w:lang w:val="es-ES"/>
         </w:rPr>
         <w:t xml:space="preserve"> implementación en SWING</w:t>
@@ -633,11 +657,13 @@
       <w:pPr>
         <w:pStyle w:val="NoSpacing"/>
         <w:rPr>
-          <w:lang w:val="es-ES"/>
-        </w:rPr>
-      </w:pPr>
-      <w:r>
-        <w:rPr>
+          <w:highlight w:val="yellow"/>
+          <w:lang w:val="es-ES"/>
+        </w:rPr>
+      </w:pPr>
+      <w:r>
+        <w:rPr>
+          <w:highlight w:val="yellow"/>
           <w:lang w:val="es-ES"/>
         </w:rPr>
         <w:t>7) Cuando se seleccione Argentina como país deberá mostrar un menú desplegable con las</w:t>
@@ -647,11 +673,13 @@
       <w:pPr>
         <w:pStyle w:val="NoSpacing"/>
         <w:rPr>
-          <w:lang w:val="es-ES"/>
-        </w:rPr>
-      </w:pPr>
-      <w:r>
-        <w:rPr>
+          <w:highlight w:val="yellow"/>
+          <w:lang w:val="es-ES"/>
+        </w:rPr>
+      </w:pPr>
+      <w:r>
+        <w:rPr>
+          <w:highlight w:val="yellow"/>
           <w:lang w:val="es-ES"/>
         </w:rPr>
         <w:t>provincias del archivo de texto, si el país fuera otro diferente a Argentina deberá mostrar un</w:t>
@@ -666,25 +694,22 @@
       </w:pPr>
       <w:r>
         <w:rPr>
+          <w:highlight w:val="yellow"/>
           <w:lang w:val="es-ES"/>
         </w:rPr>
         <w:t>campo de texto para incluir la provincia/estado.</w:t>
       </w:r>
       <w:r>
         <w:rPr>
-          <w:lang w:val="es-ES"/>
-        </w:rPr>
-        <w:t xml:space="preserve"> </w:t>
-      </w:r>
-      <w:r>
-        <w:rPr>
-          <w:lang w:val="es-ES"/>
-        </w:rPr>
-        <w:t xml:space="preserve">– </w:t>
+          <w:highlight w:val="yellow"/>
+          <w:lang w:val="es-ES"/>
+        </w:rPr>
+        <w:t xml:space="preserve"> – </w:t>
       </w:r>
       <w:proofErr w:type="spellStart"/>
       <w:r>
         <w:rPr>
+          <w:highlight w:val="yellow"/>
           <w:lang w:val="es-ES"/>
         </w:rPr>
         <w:t>Flata</w:t>
@@ -692,6 +717,7 @@
       <w:proofErr w:type="spellEnd"/>
       <w:r>
         <w:rPr>
+          <w:highlight w:val="yellow"/>
           <w:lang w:val="es-ES"/>
         </w:rPr>
         <w:t xml:space="preserve"> implementación en SWING</w:t>
@@ -796,19 +822,7 @@
         <w:rPr>
           <w:lang w:val="es-ES"/>
         </w:rPr>
-        <w:t xml:space="preserve">compuesto (Ej. Aerolíneas Argentinas) se formará con la </w:t>
-      </w:r>
-      <w:r>
-        <w:rPr>
-          <w:lang w:val="es-ES"/>
-        </w:rPr>
-        <w:t>primera letra</w:t>
-      </w:r>
-      <w:r>
-        <w:rPr>
-          <w:lang w:val="es-ES"/>
-        </w:rPr>
-        <w:t xml:space="preserve"> de los primeras</w:t>
+        <w:t>compuesto (Ej. Aerolíneas Argentinas) se formará con la primera letra de los primeras</w:t>
       </w:r>
     </w:p>
     <w:p>
@@ -836,45 +850,21 @@
         <w:rPr>
           <w:lang w:val="es-ES"/>
         </w:rPr>
-        <w:t xml:space="preserve">AA) se tomará la </w:t>
-      </w:r>
-      <w:r>
-        <w:rPr>
-          <w:lang w:val="es-ES"/>
-        </w:rPr>
-        <w:t>primera letra</w:t>
-      </w:r>
-      <w:r>
-        <w:rPr>
-          <w:lang w:val="es-ES"/>
-        </w:rPr>
-        <w:t xml:space="preserve"> (A de aerolíneas) y se probará con las siguientes letras</w:t>
-      </w:r>
-    </w:p>
-    <w:p>
-      <w:pPr>
-        <w:pStyle w:val="NoSpacing"/>
-        <w:rPr>
-          <w:lang w:val="es-ES"/>
-        </w:rPr>
-      </w:pPr>
-      <w:r>
-        <w:rPr>
-          <w:lang w:val="es-ES"/>
-        </w:rPr>
-        <w:t xml:space="preserve">de la segunda palabra hasta encontrar uno no usado (R de </w:t>
-      </w:r>
-      <w:r>
-        <w:rPr>
-          <w:lang w:val="es-ES"/>
-        </w:rPr>
-        <w:t>argentina</w:t>
-      </w:r>
-      <w:r>
-        <w:rPr>
-          <w:lang w:val="es-ES"/>
-        </w:rPr>
-        <w:t>).</w:t>
+        <w:t>AA) se tomará la primera letra (A de aerolíneas) y se probará con las siguientes letras</w:t>
+      </w:r>
+    </w:p>
+    <w:p>
+      <w:pPr>
+        <w:pStyle w:val="NoSpacing"/>
+        <w:rPr>
+          <w:lang w:val="es-ES"/>
+        </w:rPr>
+      </w:pPr>
+      <w:r>
+        <w:rPr>
+          <w:lang w:val="es-ES"/>
+        </w:rPr>
+        <w:t>de la segunda palabra hasta encontrar uno no usado (R de argentina).</w:t>
       </w:r>
     </w:p>
     <w:p>
@@ -1077,31 +1067,7 @@
         <w:rPr>
           <w:lang w:val="es-ES"/>
         </w:rPr>
-        <w:t xml:space="preserve"> – </w:t>
-      </w:r>
-      <w:r>
-        <w:rPr>
-          <w:lang w:val="es-ES"/>
-        </w:rPr>
-        <w:t>Están</w:t>
-      </w:r>
-      <w:r>
-        <w:rPr>
-          <w:lang w:val="es-ES"/>
-        </w:rPr>
-        <w:t xml:space="preserve"> las formas de pago, no </w:t>
-      </w:r>
-      <w:r>
-        <w:rPr>
-          <w:lang w:val="es-ES"/>
-        </w:rPr>
-        <w:t>está</w:t>
-      </w:r>
-      <w:r>
-        <w:rPr>
-          <w:lang w:val="es-ES"/>
-        </w:rPr>
-        <w:t xml:space="preserve"> el tema de las cuotas.</w:t>
+        <w:t xml:space="preserve"> – Están las formas de pago, no está el tema de las cuotas.</w:t>
       </w:r>
     </w:p>
     <w:p>
@@ -1303,6 +1269,7 @@
     <w:lsdException w:name="HTML Sample" w:semiHidden="1" w:unhideWhenUsed="1"/>
     <w:lsdException w:name="HTML Typewriter" w:semiHidden="1" w:unhideWhenUsed="1"/>
     <w:lsdException w:name="HTML Variable" w:semiHidden="1" w:unhideWhenUsed="1"/>
+    <w:lsdException w:name="Normal Table" w:semiHidden="1" w:unhideWhenUsed="1"/>
     <w:lsdException w:name="annotation subject" w:semiHidden="1" w:unhideWhenUsed="1"/>
     <w:lsdException w:name="No List" w:semiHidden="1" w:unhideWhenUsed="1"/>
     <w:lsdException w:name="Outline List 1" w:semiHidden="1" w:unhideWhenUsed="1"/>
@@ -1349,8 +1316,10 @@
     <w:lsdException w:name="Table Subtle 2" w:semiHidden="1" w:unhideWhenUsed="1"/>
     <w:lsdException w:name="Table Web 1" w:semiHidden="1" w:unhideWhenUsed="1"/>
     <w:lsdException w:name="Table Web 2" w:semiHidden="1" w:unhideWhenUsed="1"/>
+    <w:lsdException w:name="Table Web 3" w:semiHidden="1" w:unhideWhenUsed="1"/>
     <w:lsdException w:name="Balloon Text" w:semiHidden="1" w:unhideWhenUsed="1"/>
     <w:lsdException w:name="Table Grid" w:uiPriority="39"/>
+    <w:lsdException w:name="Table Theme" w:semiHidden="1" w:unhideWhenUsed="1"/>
     <w:lsdException w:name="Placeholder Text" w:semiHidden="1"/>
     <w:lsdException w:name="No Spacing" w:uiPriority="1" w:qFormat="1"/>
     <w:lsdException w:name="Light Shading" w:uiPriority="60"/>

</xml_diff>

<commit_message>
FRONTEND SWING 5 | ALERTAS/Cliente
- Agrego las alertas que faltan en todos lados.
- Me faltaba un tema de dos requerimientos para cliente que ya estan Solucionados.
</commit_message>
<xml_diff>
--- a/Restricciones del sistema checkeadas.docx
+++ b/Restricciones del sistema checkeadas.docx
@@ -167,10 +167,25 @@
       </w:pPr>
       <w:r>
         <w:rPr>
+          <w:highlight w:val="green"/>
           <w:lang w:val="es-ES"/>
         </w:rPr>
         <w:t>6) Implementar Pantalla de vuelos.</w:t>
       </w:r>
+    </w:p>
+    <w:p>
+      <w:pPr>
+        <w:pStyle w:val="NoSpacing"/>
+        <w:rPr>
+          <w:lang w:val="es-ES"/>
+        </w:rPr>
+      </w:pPr>
+      <w:r>
+        <w:rPr>
+          <w:lang w:val="es-ES"/>
+        </w:rPr>
+        <w:t>8) Implementar Ventas</w:t>
+      </w:r>
       <w:r>
         <w:rPr>
           <w:lang w:val="es-ES"/>
@@ -216,6 +231,66 @@
         </w:rPr>
         <w:t>)</w:t>
       </w:r>
+      <w:r>
+        <w:rPr>
+          <w:lang w:val="es-ES"/>
+        </w:rPr>
+        <w:t xml:space="preserve"> – F</w:t>
+      </w:r>
+      <w:r>
+        <w:rPr>
+          <w:lang w:val="es-ES"/>
+        </w:rPr>
+        <w:t>a</w:t>
+      </w:r>
+      <w:r>
+        <w:rPr>
+          <w:lang w:val="es-ES"/>
+        </w:rPr>
+        <w:t>ltan terminar las implementaciones para que esto este competo.</w:t>
+      </w:r>
+    </w:p>
+    <w:p>
+      <w:pPr>
+        <w:pStyle w:val="NoSpacing"/>
+        <w:rPr>
+          <w:lang w:val="es-ES"/>
+        </w:rPr>
+      </w:pPr>
+      <w:r>
+        <w:rPr>
+          <w:lang w:val="es-ES"/>
+        </w:rPr>
+        <w:t>9) Arreglar pantalla de cliente-</w:t>
+      </w:r>
+      <w:proofErr w:type="spellStart"/>
+      <w:r>
+        <w:rPr>
+          <w:lang w:val="es-ES"/>
+        </w:rPr>
+        <w:t>modificacion</w:t>
+      </w:r>
+      <w:proofErr w:type="spellEnd"/>
+      <w:r>
+        <w:rPr>
+          <w:lang w:val="es-ES"/>
+        </w:rPr>
+        <w:t xml:space="preserve">. (Problemilla del </w:t>
+      </w:r>
+      <w:proofErr w:type="spellStart"/>
+      <w:r>
+        <w:rPr>
+          <w:lang w:val="es-ES"/>
+        </w:rPr>
+        <w:t>backend</w:t>
+      </w:r>
+      <w:proofErr w:type="spellEnd"/>
+      <w:r>
+        <w:rPr>
+          <w:lang w:val="es-ES"/>
+        </w:rPr>
+        <w:t>)</w:t>
+      </w:r>
     </w:p>
     <w:p>
       <w:pPr>
@@ -280,22 +355,14 @@
           <w:highlight w:val="green"/>
           <w:lang w:val="es-ES"/>
         </w:rPr>
-        <w:t>8) La alianza aérea deberá ser una de las incluidas en el archivo.</w:t>
-      </w:r>
-      <w:r>
-        <w:rPr>
-          <w:lang w:val="es-ES"/>
-        </w:rPr>
-        <w:t xml:space="preserve"> – Queda atarlo en el </w:t>
-      </w:r>
-      <w:proofErr w:type="spellStart"/>
-      <w:r>
-        <w:rPr>
-          <w:lang w:val="es-ES"/>
-        </w:rPr>
-        <w:t>frontend</w:t>
-      </w:r>
-      <w:proofErr w:type="spellEnd"/>
+        <w:t>8) La alianza aérea deberá ser una de las incluidas en el archivo</w:t>
+      </w:r>
+      <w:r>
+        <w:rPr>
+          <w:lang w:val="es-ES"/>
+        </w:rPr>
+        <w:t>.</w:t>
+      </w:r>
     </w:p>
     <w:p>
       <w:pPr>
@@ -322,13 +389,13 @@
       <w:pPr>
         <w:pStyle w:val="NoSpacing"/>
         <w:rPr>
-          <w:highlight w:val="yellow"/>
-          <w:lang w:val="es-ES"/>
-        </w:rPr>
-      </w:pPr>
-      <w:r>
-        <w:rPr>
-          <w:highlight w:val="yellow"/>
+          <w:highlight w:val="green"/>
+          <w:lang w:val="es-ES"/>
+        </w:rPr>
+      </w:pPr>
+      <w:r>
+        <w:rPr>
+          <w:highlight w:val="green"/>
           <w:lang w:val="es-ES"/>
         </w:rPr>
         <w:t>11) La identificación del aeropuerto serán 3 letras.</w:t>
@@ -343,7 +410,7 @@
       </w:pPr>
       <w:r>
         <w:rPr>
-          <w:highlight w:val="yellow"/>
+          <w:highlight w:val="green"/>
           <w:lang w:val="es-ES"/>
         </w:rPr>
         <w:t>(</w:t>
@@ -352,28 +419,131 @@
         <w:r>
           <w:rPr>
             <w:rStyle w:val="Hyperlink"/>
-            <w:highlight w:val="yellow"/>
+            <w:highlight w:val="green"/>
             <w:lang w:val="es-ES"/>
           </w:rPr>
           <w:t>http://www.genteparaviajar.com/aeropuertos.html</w:t>
         </w:r>
       </w:hyperlink>
-      <w:r>
-        <w:rPr>
-          <w:highlight w:val="yellow"/>
-          <w:lang w:val="es-ES"/>
-        </w:rPr>
-        <w:t>)</w:t>
-      </w:r>
-      <w:r>
-        <w:rPr>
-          <w:lang w:val="es-ES"/>
-        </w:rPr>
-        <w:t xml:space="preserve"> – Esta en la base de datos, hay que atarlo en el </w:t>
+    </w:p>
+    <w:p>
+      <w:pPr>
+        <w:pStyle w:val="NoSpacing"/>
+        <w:rPr>
+          <w:highlight w:val="green"/>
+          <w:lang w:val="es-ES"/>
+        </w:rPr>
+      </w:pPr>
+      <w:r>
+        <w:rPr>
+          <w:highlight w:val="green"/>
+          <w:lang w:val="es-ES"/>
+        </w:rPr>
+        <w:t>13) Durante el primer cuatrimestre se deberá almacenar toda la información de los objetos</w:t>
+      </w:r>
+    </w:p>
+    <w:p>
+      <w:pPr>
+        <w:pStyle w:val="NoSpacing"/>
+        <w:rPr>
+          <w:lang w:val="es-ES"/>
+        </w:rPr>
+      </w:pPr>
+      <w:r>
+        <w:rPr>
+          <w:highlight w:val="green"/>
+          <w:lang w:val="es-ES"/>
+        </w:rPr>
+        <w:t>persistibles en archivos de texto individuales por cada objeto.</w:t>
+      </w:r>
+    </w:p>
+    <w:p>
+      <w:pPr>
+        <w:pStyle w:val="NoSpacing"/>
+        <w:rPr>
+          <w:highlight w:val="green"/>
+          <w:lang w:val="es-ES"/>
+        </w:rPr>
+      </w:pPr>
+      <w:r>
+        <w:rPr>
+          <w:highlight w:val="green"/>
+          <w:lang w:val="es-ES"/>
+        </w:rPr>
+        <w:t>14) Durante el segundo cuatrimestre se introducirá la persistencia en base de datos y</w:t>
+      </w:r>
+    </w:p>
+    <w:p>
+      <w:pPr>
+        <w:pStyle w:val="NoSpacing"/>
+        <w:rPr>
+          <w:lang w:val="es-ES"/>
+        </w:rPr>
+      </w:pPr>
+      <w:r>
+        <w:rPr>
+          <w:highlight w:val="green"/>
+          <w:lang w:val="es-ES"/>
+        </w:rPr>
+        <w:t>frameworks de desarrollo.</w:t>
+      </w:r>
+    </w:p>
+    <w:p>
+      <w:pPr>
+        <w:pStyle w:val="NoSpacing"/>
+        <w:rPr>
+          <w:lang w:val="es-ES"/>
+        </w:rPr>
+      </w:pPr>
+      <w:r>
+        <w:rPr>
+          <w:highlight w:val="green"/>
+          <w:lang w:val="es-ES"/>
+        </w:rPr>
+        <w:t>15) Se deberá poder filtrar los objetos de acuerdo a lo especificado para cada objeto.</w:t>
+      </w:r>
+    </w:p>
+    <w:p>
+      <w:pPr>
+        <w:pStyle w:val="NoSpacing"/>
+        <w:rPr>
+          <w:highlight w:val="green"/>
+          <w:lang w:val="es-ES"/>
+        </w:rPr>
+      </w:pPr>
+      <w:r>
+        <w:rPr>
+          <w:highlight w:val="green"/>
+          <w:lang w:val="es-ES"/>
+        </w:rPr>
+        <w:t>16) Se deberá validar que cuando se ingrese un valor que no corresponde con el campo, el</w:t>
+      </w:r>
+    </w:p>
+    <w:p>
+      <w:pPr>
+        <w:pStyle w:val="NoSpacing"/>
+        <w:rPr>
+          <w:lang w:val="es-ES"/>
+        </w:rPr>
+      </w:pPr>
+      <w:r>
+        <w:rPr>
+          <w:highlight w:val="green"/>
+          <w:lang w:val="es-ES"/>
+        </w:rPr>
+        <w:t>sistema devuelva el error correspondiente.</w:t>
+      </w:r>
+      <w:r>
+        <w:rPr>
+          <w:highlight w:val="green"/>
+          <w:lang w:val="es-ES"/>
+        </w:rPr>
+        <w:t xml:space="preserve"> – Faltan las alertas del </w:t>
       </w:r>
       <w:proofErr w:type="spellStart"/>
       <w:r>
         <w:rPr>
+          <w:highlight w:val="green"/>
           <w:lang w:val="es-ES"/>
         </w:rPr>
         <w:t>frontend</w:t>
@@ -381,160 +551,36 @@
       <w:proofErr w:type="spellEnd"/>
       <w:r>
         <w:rPr>
-          <w:lang w:val="es-ES"/>
-        </w:rPr>
-        <w:t>.</w:t>
-      </w:r>
-    </w:p>
-    <w:p>
-      <w:pPr>
-        <w:pStyle w:val="NoSpacing"/>
-        <w:rPr>
-          <w:highlight w:val="green"/>
-          <w:lang w:val="es-ES"/>
-        </w:rPr>
-      </w:pPr>
-      <w:r>
-        <w:rPr>
-          <w:highlight w:val="green"/>
-          <w:lang w:val="es-ES"/>
-        </w:rPr>
-        <w:t>13) Durante el primer cuatrimestre se deberá almacenar toda la información de los objetos</w:t>
-      </w:r>
-    </w:p>
-    <w:p>
-      <w:pPr>
-        <w:pStyle w:val="NoSpacing"/>
-        <w:rPr>
-          <w:lang w:val="es-ES"/>
-        </w:rPr>
-      </w:pPr>
-      <w:r>
-        <w:rPr>
-          <w:highlight w:val="green"/>
-          <w:lang w:val="es-ES"/>
-        </w:rPr>
-        <w:t>persistibles en archivos de texto individuales por cada objeto.</w:t>
-      </w:r>
-    </w:p>
-    <w:p>
-      <w:pPr>
-        <w:pStyle w:val="NoSpacing"/>
-        <w:rPr>
-          <w:highlight w:val="green"/>
-          <w:lang w:val="es-ES"/>
-        </w:rPr>
-      </w:pPr>
-      <w:r>
-        <w:rPr>
-          <w:highlight w:val="green"/>
-          <w:lang w:val="es-ES"/>
-        </w:rPr>
-        <w:t>14) Durante el segundo cuatrimestre se introducirá la persistencia en base de datos y</w:t>
-      </w:r>
-    </w:p>
-    <w:p>
-      <w:pPr>
-        <w:pStyle w:val="NoSpacing"/>
-        <w:rPr>
-          <w:lang w:val="es-ES"/>
-        </w:rPr>
-      </w:pPr>
-      <w:r>
-        <w:rPr>
-          <w:highlight w:val="green"/>
-          <w:lang w:val="es-ES"/>
-        </w:rPr>
-        <w:t>frameworks de desarrollo.</w:t>
-      </w:r>
-    </w:p>
-    <w:p>
-      <w:pPr>
-        <w:pStyle w:val="NoSpacing"/>
-        <w:rPr>
-          <w:lang w:val="es-ES"/>
-        </w:rPr>
-      </w:pPr>
-      <w:r>
-        <w:rPr>
-          <w:highlight w:val="green"/>
-          <w:lang w:val="es-ES"/>
-        </w:rPr>
-        <w:t>15) Se deberá poder filtrar los objetos de acuerdo a lo especificado para cada objeto.</w:t>
-      </w:r>
-    </w:p>
-    <w:p>
-      <w:pPr>
-        <w:pStyle w:val="NoSpacing"/>
-        <w:rPr>
-          <w:highlight w:val="yellow"/>
-          <w:lang w:val="es-ES"/>
-        </w:rPr>
-      </w:pPr>
-      <w:r>
-        <w:rPr>
-          <w:highlight w:val="yellow"/>
-          <w:lang w:val="es-ES"/>
-        </w:rPr>
-        <w:t>16) Se deberá validar que cuando se ingrese un valor que no corresponde con el campo, el</w:t>
-      </w:r>
-    </w:p>
-    <w:p>
-      <w:pPr>
-        <w:pStyle w:val="NoSpacing"/>
-        <w:rPr>
-          <w:lang w:val="es-ES"/>
-        </w:rPr>
-      </w:pPr>
-      <w:r>
-        <w:rPr>
-          <w:highlight w:val="yellow"/>
-          <w:lang w:val="es-ES"/>
-        </w:rPr>
-        <w:t>sistema devuelva el error correspondiente.</w:t>
-      </w:r>
-      <w:r>
-        <w:rPr>
-          <w:lang w:val="es-ES"/>
-        </w:rPr>
-        <w:t xml:space="preserve"> – Faltan las alertas del </w:t>
+          <w:highlight w:val="green"/>
+          <w:lang w:val="es-ES"/>
+        </w:rPr>
+        <w:t xml:space="preserve"> / </w:t>
       </w:r>
       <w:proofErr w:type="spellStart"/>
       <w:r>
         <w:rPr>
-          <w:lang w:val="es-ES"/>
-        </w:rPr>
-        <w:t>frontend</w:t>
+          <w:highlight w:val="green"/>
+          <w:lang w:val="es-ES"/>
+        </w:rPr>
+        <w:t>re-escribir</w:t>
       </w:r>
       <w:proofErr w:type="spellEnd"/>
       <w:r>
         <w:rPr>
-          <w:lang w:val="es-ES"/>
-        </w:rPr>
-        <w:t xml:space="preserve"> / </w:t>
+          <w:highlight w:val="green"/>
+          <w:lang w:val="es-ES"/>
+        </w:rPr>
+        <w:t xml:space="preserve"> métodos de DAO para que retornen </w:t>
       </w:r>
       <w:proofErr w:type="spellStart"/>
       <w:r>
         <w:rPr>
-          <w:lang w:val="es-ES"/>
-        </w:rPr>
-        <w:t>re-escribir</w:t>
+          <w:highlight w:val="green"/>
+          <w:lang w:val="es-ES"/>
+        </w:rPr>
+        <w:t>boolean</w:t>
       </w:r>
       <w:proofErr w:type="spellEnd"/>
-      <w:r>
-        <w:rPr>
-          <w:lang w:val="es-ES"/>
-        </w:rPr>
-        <w:t xml:space="preserve"> métodos de DAO para que retornen </w:t>
-      </w:r>
-      <w:proofErr w:type="spellStart"/>
-      <w:r>
-        <w:rPr>
-          <w:lang w:val="es-ES"/>
-        </w:rPr>
-        <w:t>boolean</w:t>
-      </w:r>
-      <w:proofErr w:type="spellEnd"/>
     </w:p>
     <w:p>
       <w:pPr>
@@ -570,13 +616,13 @@
       <w:pPr>
         <w:pStyle w:val="NoSpacing"/>
         <w:rPr>
-          <w:highlight w:val="yellow"/>
-          <w:lang w:val="es-ES"/>
-        </w:rPr>
-      </w:pPr>
-      <w:r>
-        <w:rPr>
-          <w:highlight w:val="yellow"/>
+          <w:highlight w:val="green"/>
+          <w:lang w:val="es-ES"/>
+        </w:rPr>
+      </w:pPr>
+      <w:r>
+        <w:rPr>
+          <w:highlight w:val="green"/>
           <w:lang w:val="es-ES"/>
         </w:rPr>
         <w:t>6) En todos los casos que se requiera seleccionar un país se deberá utilizar un menú</w:t>
@@ -586,13 +632,13 @@
       <w:pPr>
         <w:pStyle w:val="NoSpacing"/>
         <w:rPr>
-          <w:highlight w:val="yellow"/>
-          <w:lang w:val="es-ES"/>
-        </w:rPr>
-      </w:pPr>
-      <w:r>
-        <w:rPr>
-          <w:highlight w:val="yellow"/>
+          <w:highlight w:val="green"/>
+          <w:lang w:val="es-ES"/>
+        </w:rPr>
+      </w:pPr>
+      <w:r>
+        <w:rPr>
+          <w:highlight w:val="green"/>
           <w:lang w:val="es-ES"/>
         </w:rPr>
         <w:t>desplegable completado con la lista de países del archivo antes mencionado, en el caso de</w:t>
@@ -602,13 +648,13 @@
       <w:pPr>
         <w:pStyle w:val="NoSpacing"/>
         <w:rPr>
-          <w:highlight w:val="yellow"/>
-          <w:lang w:val="es-ES"/>
-        </w:rPr>
-      </w:pPr>
-      <w:r>
-        <w:rPr>
-          <w:highlight w:val="yellow"/>
+          <w:highlight w:val="green"/>
+          <w:lang w:val="es-ES"/>
+        </w:rPr>
+      </w:pPr>
+      <w:r>
+        <w:rPr>
+          <w:highlight w:val="green"/>
           <w:lang w:val="es-ES"/>
         </w:rPr>
         <w:t>seleccionar “otro” deberá mostrar un campo de texto para ingresar el país no existente en la</w:t>
@@ -618,52 +664,29 @@
       <w:pPr>
         <w:pStyle w:val="NoSpacing"/>
         <w:rPr>
-          <w:highlight w:val="yellow"/>
-          <w:lang w:val="es-ES"/>
-        </w:rPr>
-      </w:pPr>
-      <w:r>
-        <w:rPr>
-          <w:highlight w:val="yellow"/>
+          <w:highlight w:val="green"/>
+          <w:lang w:val="es-ES"/>
+        </w:rPr>
+      </w:pPr>
+      <w:r>
+        <w:rPr>
+          <w:highlight w:val="green"/>
           <w:lang w:val="es-ES"/>
         </w:rPr>
         <w:t>lista.</w:t>
       </w:r>
-      <w:r>
-        <w:rPr>
-          <w:highlight w:val="yellow"/>
-          <w:lang w:val="es-ES"/>
-        </w:rPr>
-        <w:t xml:space="preserve"> – </w:t>
-      </w:r>
-      <w:proofErr w:type="spellStart"/>
-      <w:r>
-        <w:rPr>
-          <w:highlight w:val="yellow"/>
-          <w:lang w:val="es-ES"/>
-        </w:rPr>
-        <w:t>Flata</w:t>
-      </w:r>
-      <w:proofErr w:type="spellEnd"/>
-      <w:r>
-        <w:rPr>
-          <w:highlight w:val="yellow"/>
-          <w:lang w:val="es-ES"/>
-        </w:rPr>
-        <w:t xml:space="preserve"> implementación en SWING</w:t>
-      </w:r>
-    </w:p>
-    <w:p>
-      <w:pPr>
-        <w:pStyle w:val="NoSpacing"/>
-        <w:rPr>
-          <w:highlight w:val="yellow"/>
-          <w:lang w:val="es-ES"/>
-        </w:rPr>
-      </w:pPr>
-      <w:r>
-        <w:rPr>
-          <w:highlight w:val="yellow"/>
+    </w:p>
+    <w:p>
+      <w:pPr>
+        <w:pStyle w:val="NoSpacing"/>
+        <w:rPr>
+          <w:highlight w:val="green"/>
+          <w:lang w:val="es-ES"/>
+        </w:rPr>
+      </w:pPr>
+      <w:r>
+        <w:rPr>
+          <w:highlight w:val="green"/>
           <w:lang w:val="es-ES"/>
         </w:rPr>
         <w:t>7) Cuando se seleccione Argentina como país deberá mostrar un menú desplegable con las</w:t>
@@ -673,13 +696,13 @@
       <w:pPr>
         <w:pStyle w:val="NoSpacing"/>
         <w:rPr>
-          <w:highlight w:val="yellow"/>
-          <w:lang w:val="es-ES"/>
-        </w:rPr>
-      </w:pPr>
-      <w:r>
-        <w:rPr>
-          <w:highlight w:val="yellow"/>
+          <w:highlight w:val="green"/>
+          <w:lang w:val="es-ES"/>
+        </w:rPr>
+      </w:pPr>
+      <w:r>
+        <w:rPr>
+          <w:highlight w:val="green"/>
           <w:lang w:val="es-ES"/>
         </w:rPr>
         <w:t>provincias del archivo de texto, si el país fuera otro diferente a Argentina deberá mostrar un</w:t>
@@ -694,33 +717,17 @@
       </w:pPr>
       <w:r>
         <w:rPr>
-          <w:highlight w:val="yellow"/>
+          <w:highlight w:val="green"/>
           <w:lang w:val="es-ES"/>
         </w:rPr>
         <w:t>campo de texto para incluir la provincia/estado.</w:t>
       </w:r>
       <w:r>
         <w:rPr>
-          <w:highlight w:val="yellow"/>
-          <w:lang w:val="es-ES"/>
-        </w:rPr>
-        <w:t xml:space="preserve"> – </w:t>
-      </w:r>
-      <w:proofErr w:type="spellStart"/>
-      <w:r>
-        <w:rPr>
-          <w:highlight w:val="yellow"/>
-          <w:lang w:val="es-ES"/>
-        </w:rPr>
-        <w:t>Flata</w:t>
-      </w:r>
-      <w:proofErr w:type="spellEnd"/>
-      <w:r>
-        <w:rPr>
-          <w:highlight w:val="yellow"/>
-          <w:lang w:val="es-ES"/>
-        </w:rPr>
-        <w:t xml:space="preserve"> implementación en SWING</w:t>
+          <w:highlight w:val="green"/>
+          <w:lang w:val="es-ES"/>
+        </w:rPr>
+        <w:t xml:space="preserve"> </w:t>
       </w:r>
     </w:p>
     <w:p>
@@ -787,11 +794,13 @@
       <w:pPr>
         <w:pStyle w:val="NoSpacing"/>
         <w:rPr>
-          <w:lang w:val="es-ES"/>
-        </w:rPr>
-      </w:pPr>
-      <w:r>
-        <w:rPr>
+          <w:highlight w:val="green"/>
+          <w:lang w:val="es-ES"/>
+        </w:rPr>
+      </w:pPr>
+      <w:r>
+        <w:rPr>
+          <w:highlight w:val="green"/>
           <w:lang w:val="es-ES"/>
         </w:rPr>
         <w:t>10) Los números de vuelo deberán formarse como:</w:t>
@@ -801,11 +810,13 @@
       <w:pPr>
         <w:pStyle w:val="NoSpacing"/>
         <w:rPr>
-          <w:lang w:val="es-ES"/>
-        </w:rPr>
-      </w:pPr>
-      <w:r>
-        <w:rPr>
+          <w:highlight w:val="green"/>
+          <w:lang w:val="es-ES"/>
+        </w:rPr>
+      </w:pPr>
+      <w:r>
+        <w:rPr>
+          <w:highlight w:val="green"/>
           <w:lang w:val="es-ES"/>
         </w:rPr>
         <w:t>a. Las primeras 2 letras del nombre de la aerolínea, en el caso que sea un nombre</w:t>
@@ -815,11 +826,13 @@
       <w:pPr>
         <w:pStyle w:val="NoSpacing"/>
         <w:rPr>
-          <w:lang w:val="es-ES"/>
-        </w:rPr>
-      </w:pPr>
-      <w:r>
-        <w:rPr>
+          <w:highlight w:val="green"/>
+          <w:lang w:val="es-ES"/>
+        </w:rPr>
+      </w:pPr>
+      <w:r>
+        <w:rPr>
+          <w:highlight w:val="green"/>
           <w:lang w:val="es-ES"/>
         </w:rPr>
         <w:t>compuesto (Ej. Aerolíneas Argentinas) se formará con la primera letra de los primeras</w:t>
@@ -829,11 +842,13 @@
       <w:pPr>
         <w:pStyle w:val="NoSpacing"/>
         <w:rPr>
-          <w:lang w:val="es-ES"/>
-        </w:rPr>
-      </w:pPr>
-      <w:r>
-        <w:rPr>
+          <w:highlight w:val="green"/>
+          <w:lang w:val="es-ES"/>
+        </w:rPr>
+      </w:pPr>
+      <w:r>
+        <w:rPr>
+          <w:highlight w:val="green"/>
           <w:lang w:val="es-ES"/>
         </w:rPr>
         <w:t>2 palabras (en el ejemplo: AA), si ya existiese un nombre así (American Airlines es</w:t>
@@ -843,11 +858,13 @@
       <w:pPr>
         <w:pStyle w:val="NoSpacing"/>
         <w:rPr>
-          <w:lang w:val="es-ES"/>
-        </w:rPr>
-      </w:pPr>
-      <w:r>
-        <w:rPr>
+          <w:highlight w:val="green"/>
+          <w:lang w:val="es-ES"/>
+        </w:rPr>
+      </w:pPr>
+      <w:r>
+        <w:rPr>
+          <w:highlight w:val="green"/>
           <w:lang w:val="es-ES"/>
         </w:rPr>
         <w:t>AA) se tomará la primera letra (A de aerolíneas) y se probará con las siguientes letras</w:t>
@@ -857,11 +874,13 @@
       <w:pPr>
         <w:pStyle w:val="NoSpacing"/>
         <w:rPr>
-          <w:lang w:val="es-ES"/>
-        </w:rPr>
-      </w:pPr>
-      <w:r>
-        <w:rPr>
+          <w:highlight w:val="green"/>
+          <w:lang w:val="es-ES"/>
+        </w:rPr>
+      </w:pPr>
+      <w:r>
+        <w:rPr>
+          <w:highlight w:val="green"/>
           <w:lang w:val="es-ES"/>
         </w:rPr>
         <w:t>de la segunda palabra hasta encontrar uno no usado (R de argentina).</w:t>
@@ -871,11 +890,13 @@
       <w:pPr>
         <w:pStyle w:val="NoSpacing"/>
         <w:rPr>
-          <w:lang w:val="es-ES"/>
-        </w:rPr>
-      </w:pPr>
-      <w:r>
-        <w:rPr>
+          <w:highlight w:val="green"/>
+          <w:lang w:val="es-ES"/>
+        </w:rPr>
+      </w:pPr>
+      <w:r>
+        <w:rPr>
+          <w:highlight w:val="green"/>
           <w:lang w:val="es-ES"/>
         </w:rPr>
         <w:t>b. Un guion medio (-)</w:t>
@@ -885,11 +906,13 @@
       <w:pPr>
         <w:pStyle w:val="NoSpacing"/>
         <w:rPr>
-          <w:lang w:val="es-ES"/>
-        </w:rPr>
-      </w:pPr>
-      <w:r>
-        <w:rPr>
+          <w:highlight w:val="green"/>
+          <w:lang w:val="es-ES"/>
+        </w:rPr>
+      </w:pPr>
+      <w:r>
+        <w:rPr>
+          <w:highlight w:val="green"/>
           <w:lang w:val="es-ES"/>
         </w:rPr>
         <w:t>c. El valor número del número con una longitud de 4 dígitos</w:t>
@@ -904,6 +927,7 @@
       </w:pPr>
       <w:r>
         <w:rPr>
+          <w:highlight w:val="green"/>
           <w:lang w:val="es-ES"/>
         </w:rPr>
         <w:t>d. Ejemplo: AR-1234</w:t>

</xml_diff>